<commit_message>
Agrego imagen de Swagger a la documentación
</commit_message>
<xml_diff>
--- a/Documentación/Consumo de API'S.docx
+++ b/Documentación/Consumo de API'S.docx
@@ -3,12 +3,143 @@
 <w:document xmlns:wpc="http://schemas.microsoft.com/office/word/2010/wordprocessingCanvas" xmlns:cx="http://schemas.microsoft.com/office/drawing/2014/chartex" xmlns:cx1="http://schemas.microsoft.com/office/drawing/2015/9/8/chartex" xmlns:cx2="http://schemas.microsoft.com/office/drawing/2015/10/21/chartex" xmlns:cx3="http://schemas.microsoft.com/office/drawing/2016/5/9/chartex" xmlns:cx4="http://schemas.microsoft.com/office/drawing/2016/5/10/chartex" xmlns:cx5="http://schemas.microsoft.com/office/drawing/2016/5/11/chartex" xmlns:cx6="http://schemas.microsoft.com/office/drawing/2016/5/12/chartex" xmlns:cx7="http://schemas.microsoft.com/office/drawing/2016/5/13/chartex" xmlns:cx8="http://schemas.microsoft.com/office/drawing/2016/5/14/chartex" xmlns:mc="http://schemas.openxmlformats.org/markup-compatibility/2006" xmlns:aink="http://schemas.microsoft.com/office/drawing/2016/ink" xmlns:am3d="http://schemas.microsoft.com/office/drawing/2017/model3d" xmlns:o="urn:schemas-microsoft-com:office:office" xmlns:r="http://schemas.openxmlformats.org/officeDocument/2006/relationships" xmlns:m="http://schemas.openxmlformats.org/officeDocument/2006/math" xmlns:v="urn:schemas-microsoft-com:vml" xmlns:wp14="http://schemas.microsoft.com/office/word/2010/wordprocessingDrawing" xmlns:wp="http://schemas.openxmlformats.org/drawingml/2006/wordprocessingDrawing" xmlns:w10="urn:schemas-microsoft-com:office:word" xmlns:w="http://schemas.openxmlformats.org/wordprocessingml/2006/main" xmlns:w14="http://schemas.microsoft.com/office/word/2010/wordml" xmlns:w15="http://schemas.microsoft.com/office/word/2012/wordml" xmlns:w16cex="http://schemas.microsoft.com/office/word/2018/wordml/cex" xmlns:w16cid="http://schemas.microsoft.com/office/word/2016/wordml/cid" xmlns:w16="http://schemas.microsoft.com/office/word/2018/wordml" xmlns:w16sdtdh="http://schemas.microsoft.com/office/word/2020/wordml/sdtdatahash" xmlns:w16se="http://schemas.microsoft.com/office/word/2015/wordml/symex" xmlns:wpg="http://schemas.microsoft.com/office/word/2010/wordprocessingGroup" xmlns:wpi="http://schemas.microsoft.com/office/word/2010/wordprocessingInk" xmlns:wne="http://schemas.microsoft.com/office/word/2006/wordml" xmlns:wps="http://schemas.microsoft.com/office/word/2010/wordprocessingShape" mc:Ignorable="w14 w15 w16se w16cid w16 w16cex w16sdtdh wp14">
   <w:body>
     <w:p>
-      <w:r>
-        <w:t>Las API’S se consumen con la siguiente dirección:</w:t>
-      </w:r>
-    </w:p>
-    <w:p>
-      <w:hyperlink r:id="rId4" w:history="1">
+      <w:pPr>
+        <w:rPr>
+          <w:b/>
+          <w:bCs/>
+        </w:rPr>
+      </w:pPr>
+      <w:r>
+        <w:rPr>
+          <w:b/>
+          <w:bCs/>
+        </w:rPr>
+        <w:t>Todos los servicios que agregué para esta prueba técnica, fueron documentados con un Swagger:</w:t>
+      </w:r>
+    </w:p>
+    <w:p>
+      <w:pPr>
+        <w:rPr>
+          <w:b/>
+          <w:bCs/>
+          <w:u w:val="single"/>
+        </w:rPr>
+      </w:pPr>
+      <w:r>
+        <w:rPr>
+          <w:b/>
+          <w:bCs/>
+          <w:noProof/>
+        </w:rPr>
+        <w:drawing>
+          <wp:inline distT="0" distB="0" distL="0" distR="0" wp14:anchorId="4551848E" wp14:editId="3215FC2D">
+            <wp:extent cx="5598795" cy="2967355"/>
+            <wp:effectExtent l="0" t="0" r="1905" b="4445"/>
+            <wp:docPr id="1" name="Imagen 1"/>
+            <wp:cNvGraphicFramePr>
+              <a:graphicFrameLocks xmlns:a="http://schemas.openxmlformats.org/drawingml/2006/main" noChangeAspect="1"/>
+            </wp:cNvGraphicFramePr>
+            <a:graphic xmlns:a="http://schemas.openxmlformats.org/drawingml/2006/main">
+              <a:graphicData uri="http://schemas.openxmlformats.org/drawingml/2006/picture">
+                <pic:pic xmlns:pic="http://schemas.openxmlformats.org/drawingml/2006/picture">
+                  <pic:nvPicPr>
+                    <pic:cNvPr id="0" name="Picture 1"/>
+                    <pic:cNvPicPr>
+                      <a:picLocks noChangeAspect="1" noChangeArrowheads="1"/>
+                    </pic:cNvPicPr>
+                  </pic:nvPicPr>
+                  <pic:blipFill>
+                    <a:blip r:embed="rId4" cstate="print">
+                      <a:extLst>
+                        <a:ext uri="{28A0092B-C50C-407E-A947-70E740481C1C}">
+                          <a14:useLocalDpi xmlns:a14="http://schemas.microsoft.com/office/drawing/2010/main" val="0"/>
+                        </a:ext>
+                      </a:extLst>
+                    </a:blip>
+                    <a:srcRect/>
+                    <a:stretch>
+                      <a:fillRect/>
+                    </a:stretch>
+                  </pic:blipFill>
+                  <pic:spPr bwMode="auto">
+                    <a:xfrm>
+                      <a:off x="0" y="0"/>
+                      <a:ext cx="5598795" cy="2967355"/>
+                    </a:xfrm>
+                    <a:prstGeom prst="rect">
+                      <a:avLst/>
+                    </a:prstGeom>
+                    <a:noFill/>
+                    <a:ln>
+                      <a:noFill/>
+                    </a:ln>
+                  </pic:spPr>
+                </pic:pic>
+              </a:graphicData>
+            </a:graphic>
+          </wp:inline>
+        </w:drawing>
+      </w:r>
+    </w:p>
+    <w:p>
+      <w:pPr>
+        <w:rPr>
+          <w:b/>
+          <w:bCs/>
+        </w:rPr>
+      </w:pPr>
+      <w:r>
+        <w:rPr>
+          <w:b/>
+          <w:bCs/>
+        </w:rPr>
+        <w:t xml:space="preserve">Las API’S se consumen </w:t>
+      </w:r>
+      <w:r>
+        <w:rPr>
+          <w:b/>
+          <w:bCs/>
+        </w:rPr>
+        <w:t xml:space="preserve">de manera individual </w:t>
+      </w:r>
+      <w:r>
+        <w:rPr>
+          <w:b/>
+          <w:bCs/>
+        </w:rPr>
+        <w:t>con la</w:t>
+      </w:r>
+      <w:r>
+        <w:rPr>
+          <w:b/>
+          <w:bCs/>
+        </w:rPr>
+        <w:t>s</w:t>
+      </w:r>
+      <w:r>
+        <w:rPr>
+          <w:b/>
+          <w:bCs/>
+        </w:rPr>
+        <w:t xml:space="preserve"> siguient</w:t>
+      </w:r>
+      <w:r>
+        <w:rPr>
+          <w:b/>
+          <w:bCs/>
+        </w:rPr>
+        <w:t>es URLS</w:t>
+      </w:r>
+      <w:r>
+        <w:rPr>
+          <w:b/>
+          <w:bCs/>
+        </w:rPr>
+        <w:t>:</w:t>
+      </w:r>
+    </w:p>
+    <w:p>
+      <w:hyperlink r:id="rId5" w:history="1">
         <w:r>
           <w:rPr>
             <w:rStyle w:val="Hipervnculo"/>
@@ -28,7 +159,7 @@
       </w:r>
     </w:p>
     <w:p>
-      <w:hyperlink r:id="rId5" w:history="1">
+      <w:hyperlink r:id="rId6" w:history="1">
         <w:r>
           <w:rPr>
             <w:rStyle w:val="Hipervnculo"/>
@@ -38,38 +169,88 @@
       </w:hyperlink>
     </w:p>
     <w:p>
-      <w:hyperlink r:id="rId6" w:history="1">
-        <w:r>
-          <w:rPr>
-            <w:rStyle w:val="Hipervnculo"/>
-          </w:rPr>
-          <w:t>http://localhost:64479/api/Facturas/ObtenerPorCodigo</w:t>
-        </w:r>
-      </w:hyperlink>
-      <w:r>
-        <w:t>/1</w:t>
-      </w:r>
-    </w:p>
-    <w:p>
       <w:hyperlink r:id="rId7" w:history="1">
         <w:r>
           <w:rPr>
             <w:rStyle w:val="Hipervnculo"/>
           </w:rPr>
+          <w:t>http://localhost:64479/api/Facturas/ObtenerPorCodigo/1</w:t>
+        </w:r>
+      </w:hyperlink>
+    </w:p>
+    <w:p>
+      <w:hyperlink r:id="rId8" w:history="1">
+        <w:r>
+          <w:rPr>
+            <w:rStyle w:val="Hipervnculo"/>
+          </w:rPr>
+          <w:t>http://localhost:64479/api/Facturas/</w:t>
+        </w:r>
+        <w:r>
+          <w:rPr>
+            <w:rStyle w:val="Hipervnculo"/>
+          </w:rPr>
+          <w:t>RecibirPedido</w:t>
+        </w:r>
+      </w:hyperlink>
+      <w:r>
+        <w:t xml:space="preserve"> Recibe un body con una lista de facturas</w:t>
+      </w:r>
+    </w:p>
+    <w:p>
+      <w:hyperlink r:id="rId9" w:history="1">
+        <w:r>
+          <w:rPr>
+            <w:rStyle w:val="Hipervnculo"/>
+          </w:rPr>
+          <w:t>http://localhost:64479/api/Facturas/</w:t>
+        </w:r>
+        <w:r>
+          <w:rPr>
+            <w:rStyle w:val="Hipervnculo"/>
+          </w:rPr>
+          <w:t>Crea</w:t>
+        </w:r>
+        <w:r>
+          <w:rPr>
+            <w:rStyle w:val="Hipervnculo"/>
+          </w:rPr>
+          <w:t>rPedido</w:t>
+        </w:r>
+      </w:hyperlink>
+      <w:r>
+        <w:t xml:space="preserve"> Recibe un body con una lista de facturas</w:t>
+      </w:r>
+      <w:r>
+        <w:t xml:space="preserve"> (Este servicio se ejecuta automáticamente luego de ejecutar el servicio </w:t>
+      </w:r>
+      <w:hyperlink r:id="rId10" w:history="1">
+        <w:r>
+          <w:rPr>
+            <w:rStyle w:val="Hipervnculo"/>
+          </w:rPr>
+          <w:t>/Facturas/RecibirPedido</w:t>
+        </w:r>
+      </w:hyperlink>
+      <w:r>
+        <w:t xml:space="preserve"> exitosamente)</w:t>
+      </w:r>
+    </w:p>
+    <w:p>
+      <w:hyperlink r:id="rId11" w:history="1">
+        <w:r>
+          <w:rPr>
+            <w:rStyle w:val="Hipervnculo"/>
+          </w:rPr>
           <w:t>http://localhost:64479/api/Facturas/Insertar</w:t>
         </w:r>
       </w:hyperlink>
       <w:r>
-        <w:t xml:space="preserve"> Recibe un </w:t>
-      </w:r>
-      <w:proofErr w:type="spellStart"/>
-      <w:r>
-        <w:t>body</w:t>
-      </w:r>
-      <w:proofErr w:type="spellEnd"/>
-    </w:p>
-    <w:p>
-      <w:hyperlink r:id="rId8" w:history="1">
+        <w:t xml:space="preserve"> Recibe un body</w:t>
+      </w:r>
+    </w:p>
+    <w:p>
+      <w:hyperlink r:id="rId12" w:history="1">
         <w:r>
           <w:rPr>
             <w:rStyle w:val="Hipervnculo"/>
@@ -78,16 +259,11 @@
         </w:r>
       </w:hyperlink>
       <w:r>
-        <w:t xml:space="preserve"> Recibe un </w:t>
-      </w:r>
-      <w:proofErr w:type="spellStart"/>
-      <w:r>
-        <w:t>body</w:t>
-      </w:r>
-      <w:proofErr w:type="spellEnd"/>
-    </w:p>
-    <w:p>
-      <w:hyperlink r:id="rId9" w:history="1">
+        <w:t xml:space="preserve"> Recibe un body</w:t>
+      </w:r>
+    </w:p>
+    <w:p>
+      <w:hyperlink r:id="rId13" w:history="1">
         <w:r>
           <w:rPr>
             <w:rStyle w:val="Hipervnculo"/>
@@ -102,7 +278,7 @@
       </w:r>
     </w:p>
     <w:p>
-      <w:hyperlink r:id="rId10" w:history="1">
+      <w:hyperlink r:id="rId14" w:history="1">
         <w:r>
           <w:rPr>
             <w:rStyle w:val="Hipervnculo"/>
@@ -112,7 +288,7 @@
       </w:hyperlink>
     </w:p>
     <w:p>
-      <w:hyperlink r:id="rId11" w:history="1">
+      <w:hyperlink r:id="rId15" w:history="1">
         <w:r>
           <w:rPr>
             <w:rStyle w:val="Hipervnculo"/>
@@ -122,7 +298,7 @@
       </w:hyperlink>
     </w:p>
     <w:p>
-      <w:hyperlink r:id="rId12" w:history="1">
+      <w:hyperlink r:id="rId16" w:history="1">
         <w:r>
           <w:rPr>
             <w:rStyle w:val="Hipervnculo"/>
@@ -141,7 +317,7 @@
       </w:r>
     </w:p>
     <w:p>
-      <w:hyperlink r:id="rId13" w:history="1">
+      <w:hyperlink r:id="rId17" w:history="1">
         <w:r>
           <w:rPr>
             <w:rStyle w:val="Hipervnculo"/>
@@ -150,16 +326,11 @@
         </w:r>
       </w:hyperlink>
       <w:r>
-        <w:t xml:space="preserve"> Recibe un </w:t>
-      </w:r>
-      <w:proofErr w:type="spellStart"/>
-      <w:r>
-        <w:t>body</w:t>
-      </w:r>
-      <w:proofErr w:type="spellEnd"/>
-    </w:p>
-    <w:p>
-      <w:hyperlink r:id="rId14" w:history="1">
+        <w:t xml:space="preserve"> Recibe un body</w:t>
+      </w:r>
+    </w:p>
+    <w:p>
+      <w:hyperlink r:id="rId18" w:history="1">
         <w:r>
           <w:rPr>
             <w:rStyle w:val="Hipervnculo"/>
@@ -174,7 +345,7 @@
       </w:r>
     </w:p>
     <w:p>
-      <w:hyperlink r:id="rId15" w:history="1">
+      <w:hyperlink r:id="rId19" w:history="1">
         <w:r>
           <w:rPr>
             <w:rStyle w:val="Hipervnculo"/>
@@ -184,7 +355,7 @@
       </w:hyperlink>
     </w:p>
     <w:p>
-      <w:hyperlink r:id="rId16" w:history="1">
+      <w:hyperlink r:id="rId20" w:history="1">
         <w:r>
           <w:rPr>
             <w:rStyle w:val="Hipervnculo"/>
@@ -202,7 +373,7 @@
           <w:lang w:val="en-US"/>
         </w:rPr>
       </w:pPr>
-      <w:hyperlink r:id="rId17" w:history="1">
+      <w:hyperlink r:id="rId21" w:history="1">
         <w:r>
           <w:rPr>
             <w:rStyle w:val="Hipervnculo"/>
@@ -215,93 +386,8 @@
         <w:rPr>
           <w:lang w:val="en-US"/>
         </w:rPr>
-        <w:t xml:space="preserve"> </w:t>
-      </w:r>
-      <w:proofErr w:type="spellStart"/>
-      <w:r>
-        <w:rPr>
-          <w:lang w:val="en-US"/>
-        </w:rPr>
-        <w:t>Recibe</w:t>
-      </w:r>
-      <w:proofErr w:type="spellEnd"/>
-      <w:r>
-        <w:rPr>
-          <w:lang w:val="en-US"/>
-        </w:rPr>
-        <w:t xml:space="preserve"> body json</w:t>
-      </w:r>
-    </w:p>
-    <w:p>
-      <w:pPr>
-        <w:rPr>
-          <w:lang w:val="en-US"/>
-        </w:rPr>
-      </w:pPr>
-      <w:hyperlink r:id="rId18" w:history="1">
-        <w:r>
-          <w:rPr>
-            <w:rStyle w:val="Hipervnculo"/>
-            <w:lang w:val="en-US"/>
-          </w:rPr>
-          <w:t>http://localhost:64479/api/Cliente/Actualizar</w:t>
-        </w:r>
-      </w:hyperlink>
-      <w:r>
-        <w:rPr>
-          <w:lang w:val="en-US"/>
-        </w:rPr>
-        <w:t xml:space="preserve"> </w:t>
-      </w:r>
-      <w:proofErr w:type="spellStart"/>
-      <w:r>
-        <w:rPr>
-          <w:lang w:val="en-US"/>
-        </w:rPr>
-        <w:t>Recibe</w:t>
-      </w:r>
-      <w:proofErr w:type="spellEnd"/>
-      <w:r>
-        <w:rPr>
-          <w:lang w:val="en-US"/>
-        </w:rPr>
-        <w:t xml:space="preserve"> body json</w:t>
-      </w:r>
-    </w:p>
-    <w:p>
-      <w:hyperlink r:id="rId19" w:history="1">
-        <w:r>
-          <w:rPr>
-            <w:rStyle w:val="Hipervnculo"/>
-          </w:rPr>
-          <w:t>http://localhost:64479/api/Cliente/Eliminar</w:t>
-        </w:r>
-      </w:hyperlink>
-    </w:p>
-    <w:p>
-      <w:r>
-        <w:t>Productos</w:t>
-      </w:r>
-    </w:p>
-    <w:p>
-      <w:hyperlink r:id="rId20" w:history="1">
-        <w:r>
-          <w:rPr>
-            <w:rStyle w:val="Hipervnculo"/>
-          </w:rPr>
-          <w:t>http://localhost:64479/api/Productos/ObtenerTodos</w:t>
-        </w:r>
-      </w:hyperlink>
-    </w:p>
-    <w:p>
-      <w:hyperlink r:id="rId21" w:history="1">
-        <w:r>
-          <w:rPr>
-            <w:rStyle w:val="Hipervnculo"/>
-          </w:rPr>
-          <w:t>http://localhost:64479/api/Productos/ObtenerPorCodigo/1</w:t>
-        </w:r>
-      </w:hyperlink>
+        <w:t xml:space="preserve"> Recibe body json</w:t>
+      </w:r>
     </w:p>
     <w:p>
       <w:pPr>
@@ -315,6 +401,63 @@
             <w:rStyle w:val="Hipervnculo"/>
             <w:lang w:val="en-US"/>
           </w:rPr>
+          <w:t>http://localhost:64479/api/Cliente/Actualizar</w:t>
+        </w:r>
+      </w:hyperlink>
+      <w:r>
+        <w:rPr>
+          <w:lang w:val="en-US"/>
+        </w:rPr>
+        <w:t xml:space="preserve"> Recibe body json</w:t>
+      </w:r>
+    </w:p>
+    <w:p>
+      <w:hyperlink r:id="rId23" w:history="1">
+        <w:r>
+          <w:rPr>
+            <w:rStyle w:val="Hipervnculo"/>
+          </w:rPr>
+          <w:t>http://localhost:64479/api/Cliente/Eliminar</w:t>
+        </w:r>
+      </w:hyperlink>
+    </w:p>
+    <w:p>
+      <w:r>
+        <w:t>Productos</w:t>
+      </w:r>
+    </w:p>
+    <w:p>
+      <w:hyperlink r:id="rId24" w:history="1">
+        <w:r>
+          <w:rPr>
+            <w:rStyle w:val="Hipervnculo"/>
+          </w:rPr>
+          <w:t>http://localhost:64479/api/Productos/ObtenerTodos</w:t>
+        </w:r>
+      </w:hyperlink>
+    </w:p>
+    <w:p>
+      <w:hyperlink r:id="rId25" w:history="1">
+        <w:r>
+          <w:rPr>
+            <w:rStyle w:val="Hipervnculo"/>
+          </w:rPr>
+          <w:t>http://localhost:64479/api/Productos/ObtenerPorCodigo/1</w:t>
+        </w:r>
+      </w:hyperlink>
+    </w:p>
+    <w:p>
+      <w:pPr>
+        <w:rPr>
+          <w:lang w:val="en-US"/>
+        </w:rPr>
+      </w:pPr>
+      <w:hyperlink r:id="rId26" w:history="1">
+        <w:r>
+          <w:rPr>
+            <w:rStyle w:val="Hipervnculo"/>
+            <w:lang w:val="en-US"/>
+          </w:rPr>
           <w:t>http://localhost:64479/api/Productos/Insertar</w:t>
         </w:r>
       </w:hyperlink>
@@ -322,66 +465,38 @@
         <w:rPr>
           <w:lang w:val="en-US"/>
         </w:rPr>
-        <w:t xml:space="preserve"> </w:t>
-      </w:r>
-      <w:proofErr w:type="spellStart"/>
-      <w:r>
+        <w:t xml:space="preserve"> Recibe body json</w:t>
+      </w:r>
+    </w:p>
+    <w:p>
+      <w:pPr>
         <w:rPr>
           <w:lang w:val="en-US"/>
         </w:rPr>
-        <w:t>Recibe</w:t>
-      </w:r>
-      <w:proofErr w:type="spellEnd"/>
+      </w:pPr>
+      <w:hyperlink r:id="rId27" w:history="1">
+        <w:r>
+          <w:rPr>
+            <w:rStyle w:val="Hipervnculo"/>
+            <w:lang w:val="en-US"/>
+          </w:rPr>
+          <w:t>http://localhost:64479/api/Productos/Actualizar</w:t>
+        </w:r>
+      </w:hyperlink>
       <w:r>
         <w:rPr>
           <w:lang w:val="en-US"/>
         </w:rPr>
-        <w:t xml:space="preserve"> body json</w:t>
+        <w:t xml:space="preserve"> Recibe body json</w:t>
       </w:r>
     </w:p>
     <w:p>
       <w:pPr>
         <w:rPr>
-          <w:lang w:val="en-US"/>
+          <w:u w:val="single"/>
         </w:rPr>
       </w:pPr>
-      <w:hyperlink r:id="rId23" w:history="1">
-        <w:r>
-          <w:rPr>
-            <w:rStyle w:val="Hipervnculo"/>
-            <w:lang w:val="en-US"/>
-          </w:rPr>
-          <w:t>http://localhost:64479/api/Productos/Actualizar</w:t>
-        </w:r>
-      </w:hyperlink>
-      <w:r>
-        <w:rPr>
-          <w:lang w:val="en-US"/>
-        </w:rPr>
-        <w:t xml:space="preserve"> </w:t>
-      </w:r>
-      <w:proofErr w:type="spellStart"/>
-      <w:r>
-        <w:rPr>
-          <w:lang w:val="en-US"/>
-        </w:rPr>
-        <w:t>Recibe</w:t>
-      </w:r>
-      <w:proofErr w:type="spellEnd"/>
-      <w:r>
-        <w:rPr>
-          <w:lang w:val="en-US"/>
-        </w:rPr>
-        <w:t xml:space="preserve"> body json</w:t>
-      </w:r>
-    </w:p>
-    <w:p>
-      <w:pPr>
-        <w:rPr>
-          <w:u w:val="single"/>
-        </w:rPr>
-      </w:pPr>
-      <w:hyperlink r:id="rId24" w:history="1">
+      <w:hyperlink r:id="rId28" w:history="1">
         <w:r>
           <w:rPr>
             <w:rStyle w:val="Hipervnculo"/>

</xml_diff>